<commit_message>
feat: actualizar formato guia recepcion para pesaje libre agregando producto a la tabla
</commit_message>
<xml_diff>
--- a/pesaje/analytica/Report/PrintRecepcionGuiaRecepcionV2.docx
+++ b/pesaje/analytica/Report/PrintRecepcionGuiaRecepcionV2.docx
@@ -1,6 +1,6 @@
 
 <file path=word/document.xml><?xml version="1.0" encoding="utf-8"?>
-<w:document xmlns:wpc="http://schemas.microsoft.com/office/word/2010/wordprocessingCanvas" xmlns:cx="http://schemas.microsoft.com/office/drawing/2014/chartex" xmlns:cx1="http://schemas.microsoft.com/office/drawing/2015/9/8/chartex" xmlns:cx2="http://schemas.microsoft.com/office/drawing/2015/10/21/chartex" xmlns:cx3="http://schemas.microsoft.com/office/drawing/2016/5/9/chartex" xmlns:cx4="http://schemas.microsoft.com/office/drawing/2016/5/10/chartex" xmlns:cx5="http://schemas.microsoft.com/office/drawing/2016/5/11/chartex" xmlns:cx6="http://schemas.microsoft.com/office/drawing/2016/5/12/chartex" xmlns:cx7="http://schemas.microsoft.com/office/drawing/2016/5/13/chartex" xmlns:cx8="http://schemas.microsoft.com/office/drawing/2016/5/14/chartex" xmlns:mc="http://schemas.openxmlformats.org/markup-compatibility/2006" xmlns:aink="http://schemas.microsoft.com/office/drawing/2016/ink" xmlns:am3d="http://schemas.microsoft.com/office/drawing/2017/model3d" xmlns:o="urn:schemas-microsoft-com:office:office" xmlns:r="http://schemas.openxmlformats.org/officeDocument/2006/relationships" xmlns:m="http://schemas.openxmlformats.org/officeDocument/2006/math" xmlns:v="urn:schemas-microsoft-com:vml" xmlns:wp14="http://schemas.microsoft.com/office/word/2010/wordprocessingDrawing" xmlns:wp="http://schemas.openxmlformats.org/drawingml/2006/wordprocessingDrawing" xmlns:w10="urn:schemas-microsoft-com:office:word" xmlns:w="http://schemas.openxmlformats.org/wordprocessingml/2006/main" xmlns:w14="http://schemas.microsoft.com/office/word/2010/wordml" xmlns:w15="http://schemas.microsoft.com/office/word/2012/wordml" xmlns:w16cex="http://schemas.microsoft.com/office/word/2018/wordml/cex" xmlns:w16cid="http://schemas.microsoft.com/office/word/2016/wordml/cid" xmlns:w16="http://schemas.microsoft.com/office/word/2018/wordml" xmlns:w16sdtdh="http://schemas.microsoft.com/office/word/2020/wordml/sdtdatahash" xmlns:w16se="http://schemas.microsoft.com/office/word/2015/wordml/symex" xmlns:wpg="http://schemas.microsoft.com/office/word/2010/wordprocessingGroup" xmlns:wpi="http://schemas.microsoft.com/office/word/2010/wordprocessingInk" xmlns:wne="http://schemas.microsoft.com/office/word/2006/wordml" xmlns:wps="http://schemas.microsoft.com/office/word/2010/wordprocessingShape" mc:Ignorable="w14 w15 w16se w16cid w16 w16cex w16sdtdh wp14">
+<w:document xmlns:wpc="http://schemas.microsoft.com/office/word/2010/wordprocessingCanvas" xmlns:cx="http://schemas.microsoft.com/office/drawing/2014/chartex" xmlns:cx1="http://schemas.microsoft.com/office/drawing/2015/9/8/chartex" xmlns:cx2="http://schemas.microsoft.com/office/drawing/2015/10/21/chartex" xmlns:cx3="http://schemas.microsoft.com/office/drawing/2016/5/9/chartex" xmlns:cx4="http://schemas.microsoft.com/office/drawing/2016/5/10/chartex" xmlns:cx5="http://schemas.microsoft.com/office/drawing/2016/5/11/chartex" xmlns:cx6="http://schemas.microsoft.com/office/drawing/2016/5/12/chartex" xmlns:cx7="http://schemas.microsoft.com/office/drawing/2016/5/13/chartex" xmlns:cx8="http://schemas.microsoft.com/office/drawing/2016/5/14/chartex" xmlns:mc="http://schemas.openxmlformats.org/markup-compatibility/2006" xmlns:aink="http://schemas.microsoft.com/office/drawing/2016/ink" xmlns:am3d="http://schemas.microsoft.com/office/drawing/2017/model3d" xmlns:o="urn:schemas-microsoft-com:office:office" xmlns:oel="http://schemas.microsoft.com/office/2019/extlst" xmlns:r="http://schemas.openxmlformats.org/officeDocument/2006/relationships" xmlns:m="http://schemas.openxmlformats.org/officeDocument/2006/math" xmlns:v="urn:schemas-microsoft-com:vml" xmlns:wp14="http://schemas.microsoft.com/office/word/2010/wordprocessingDrawing" xmlns:wp="http://schemas.openxmlformats.org/drawingml/2006/wordprocessingDrawing" xmlns:w10="urn:schemas-microsoft-com:office:word" xmlns:w="http://schemas.openxmlformats.org/wordprocessingml/2006/main" xmlns:w14="http://schemas.microsoft.com/office/word/2010/wordml" xmlns:w15="http://schemas.microsoft.com/office/word/2012/wordml" xmlns:w16cex="http://schemas.microsoft.com/office/word/2018/wordml/cex" xmlns:w16cid="http://schemas.microsoft.com/office/word/2016/wordml/cid" xmlns:w16="http://schemas.microsoft.com/office/word/2018/wordml" xmlns:w16du="http://schemas.microsoft.com/office/word/2023/wordml/word16du" xmlns:w16sdtdh="http://schemas.microsoft.com/office/word/2020/wordml/sdtdatahash" xmlns:w16sdtfl="http://schemas.microsoft.com/office/word/2024/wordml/sdtformatlock" xmlns:w16se="http://schemas.microsoft.com/office/word/2015/wordml/symex" xmlns:wpg="http://schemas.microsoft.com/office/word/2010/wordprocessingGroup" xmlns:wpi="http://schemas.microsoft.com/office/word/2010/wordprocessingInk" xmlns:wne="http://schemas.microsoft.com/office/word/2006/wordml" xmlns:wps="http://schemas.microsoft.com/office/word/2010/wordprocessingShape" mc:Ignorable="w14 w15 w16se w16cid w16 w16cex w16sdtdh w16sdtfl w16du wp14">
   <w:body>
     <w:tbl>
       <w:tblPr>
@@ -107,7 +107,6 @@
               </w:placeholder>
               <w15:appearance w15:val="hidden"/>
             </w:sdtPr>
-            <w:sdtEndPr/>
             <w:sdtContent>
               <w:p>
                 <w:pPr>
@@ -333,7 +332,7 @@
                 </mc:Choice>
                 <mc:Fallback>
                   <w:pict>
-                    <v:roundrect w14:anchorId="522B1D2F" id="Rectángulo: esquinas redondeadas 1154350600" o:spid="_x0000_s1026" style="position:absolute;left:0;text-align:left;margin-left:-32.05pt;margin-top:-1.5pt;width:225.15pt;height:73.05pt;z-index:251662336;visibility:visible;mso-wrap-style:square;mso-width-percent:0;mso-height-percent:0;mso-wrap-distance-left:9pt;mso-wrap-distance-top:0;mso-wrap-distance-right:9pt;mso-wrap-distance-bottom:0;mso-position-horizontal:absolute;mso-position-horizontal-relative:margin;mso-position-vertical:absolute;mso-position-vertical-relative:text;mso-width-percent:0;mso-height-percent:0;mso-width-relative:margin;mso-height-relative:margin;v-text-anchor:top" arcsize="10923f" o:gfxdata="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" filled="f" stroked="f">
+                    <v:roundrect w14:anchorId="522B1D2F" id="Rectángulo: esquinas redondeadas 1154350600" o:spid="_x0000_s1026" style="position:absolute;left:0;text-align:left;margin-left:-32.05pt;margin-top:-1.5pt;width:225.15pt;height:73.05pt;z-index:251662336;visibility:visible;mso-wrap-style:square;mso-width-percent:0;mso-height-percent:0;mso-wrap-distance-left:9pt;mso-wrap-distance-top:0;mso-wrap-distance-right:9pt;mso-wrap-distance-bottom:0;mso-position-horizontal:absolute;mso-position-horizontal-relative:margin;mso-position-vertical:absolute;mso-position-vertical-relative:text;mso-width-percent:0;mso-height-percent:0;mso-width-relative:margin;mso-height-relative:margin;v-text-anchor:top" arcsize="10923f" o:gfxdata="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" filled="f" stroked="f">
                       <v:stroke joinstyle="miter"/>
                       <v:textbox>
                         <w:txbxContent>
@@ -513,13 +512,11 @@
             <w:tcBorders>
               <w:bottom w:val="single" w:sz="18" w:space="0" w:color="FEDE00" w:themeColor="accent2"/>
             </w:tcBorders>
-            <w:shd w:val="clear" w:color="auto" w:fill="auto"/>
             <w:vAlign w:val="bottom"/>
           </w:tcPr>
           <w:p>
             <w:pPr>
               <w:pStyle w:val="Ttulo1"/>
-              <w:outlineLvl w:val="0"/>
               <w:rPr>
                 <w:b w:val="0"/>
                 <w:bCs/>
@@ -565,7 +562,6 @@
             <w:tcBorders>
               <w:top w:val="single" w:sz="18" w:space="0" w:color="FEDE00" w:themeColor="accent2"/>
             </w:tcBorders>
-            <w:shd w:val="clear" w:color="auto" w:fill="auto"/>
             <w:vAlign w:val="center"/>
           </w:tcPr>
           <w:p/>
@@ -772,13 +768,11 @@
             <w:tcBorders>
               <w:bottom w:val="single" w:sz="18" w:space="0" w:color="FEDE00" w:themeColor="accent2"/>
             </w:tcBorders>
-            <w:shd w:val="clear" w:color="auto" w:fill="auto"/>
             <w:vAlign w:val="bottom"/>
           </w:tcPr>
           <w:p>
             <w:pPr>
               <w:pStyle w:val="Ttulo1"/>
-              <w:outlineLvl w:val="0"/>
               <w:rPr>
                 <w:b w:val="0"/>
                 <w:bCs/>
@@ -825,7 +819,6 @@
             <w:tcBorders>
               <w:top w:val="single" w:sz="18" w:space="0" w:color="FEDE00" w:themeColor="accent2"/>
             </w:tcBorders>
-            <w:shd w:val="clear" w:color="auto" w:fill="auto"/>
             <w:vAlign w:val="center"/>
           </w:tcPr>
           <w:p/>
@@ -878,7 +871,6 @@
           <w:p>
             <w:pPr>
               <w:pStyle w:val="Ttulo2"/>
-              <w:outlineLvl w:val="1"/>
               <w:rPr>
                 <w:rFonts w:eastAsia="MS Mincho" w:cstheme="minorBidi"/>
                 <w:caps w:val="0"/>
@@ -961,12 +953,10 @@
         <w:tc>
           <w:tcPr>
             <w:tcW w:w="1917" w:type="dxa"/>
-            <w:shd w:val="clear" w:color="auto" w:fill="auto"/>
           </w:tcPr>
           <w:p>
             <w:pPr>
               <w:pStyle w:val="Ttulo2"/>
-              <w:outlineLvl w:val="1"/>
               <w:rPr>
                 <w:rFonts w:eastAsia="MS Mincho" w:cstheme="minorBidi"/>
                 <w:caps w:val="0"/>
@@ -1073,7 +1063,6 @@
           <w:p>
             <w:pPr>
               <w:pStyle w:val="Ttulo2"/>
-              <w:outlineLvl w:val="1"/>
               <w:rPr>
                 <w:rFonts w:eastAsia="MS Mincho" w:cstheme="minorBidi"/>
                 <w:caps w:val="0"/>
@@ -1162,12 +1151,10 @@
           <w:tcPr>
             <w:tcW w:w="5460" w:type="dxa"/>
             <w:gridSpan w:val="3"/>
-            <w:shd w:val="clear" w:color="auto" w:fill="auto"/>
           </w:tcPr>
           <w:p>
             <w:pPr>
               <w:pStyle w:val="Ttulo2"/>
-              <w:outlineLvl w:val="1"/>
               <w:rPr>
                 <w:rFonts w:eastAsia="MS Mincho" w:cstheme="minorBidi"/>
                 <w:caps w:val="0"/>
@@ -1250,7 +1237,6 @@
           <w:p>
             <w:pPr>
               <w:pStyle w:val="Ttulo2"/>
-              <w:outlineLvl w:val="1"/>
               <w:rPr>
                 <w:rFonts w:eastAsia="MS Mincho" w:cstheme="minorBidi"/>
                 <w:caps w:val="0"/>
@@ -1295,13 +1281,11 @@
             <w:tcBorders>
               <w:bottom w:val="single" w:sz="18" w:space="0" w:color="FEDE00" w:themeColor="accent2"/>
             </w:tcBorders>
-            <w:shd w:val="clear" w:color="auto" w:fill="auto"/>
             <w:vAlign w:val="bottom"/>
           </w:tcPr>
           <w:p>
             <w:pPr>
               <w:pStyle w:val="Ttulo1"/>
-              <w:outlineLvl w:val="0"/>
               <w:rPr>
                 <w:b w:val="0"/>
                 <w:bCs/>
@@ -1338,7 +1322,6 @@
             <w:tcBorders>
               <w:top w:val="single" w:sz="18" w:space="0" w:color="FEDE00" w:themeColor="accent2"/>
             </w:tcBorders>
-            <w:shd w:val="clear" w:color="auto" w:fill="auto"/>
             <w:vAlign w:val="center"/>
           </w:tcPr>
           <w:p>
@@ -1573,6 +1556,76 @@
                 <w:noProof/>
               </w:rPr>
               <w:t>«nom_tran_sub»</w:t>
+            </w:r>
+            <w:r>
+              <w:rPr>
+                <w:caps/>
+                <w:noProof/>
+              </w:rPr>
+              <w:fldChar w:fldCharType="end"/>
+            </w:r>
+          </w:p>
+        </w:tc>
+      </w:tr>
+      <w:tr>
+        <w:tc>
+          <w:tcPr>
+            <w:tcW w:w="1555" w:type="dxa"/>
+            <w:shd w:val="clear" w:color="auto" w:fill="404040" w:themeFill="text1" w:themeFillTint="BF"/>
+          </w:tcPr>
+          <w:p>
+            <w:pPr>
+              <w:rPr>
+                <w:color w:val="FFFFFF" w:themeColor="background1"/>
+              </w:rPr>
+            </w:pPr>
+            <w:r>
+              <w:rPr>
+                <w:color w:val="FFFFFF" w:themeColor="background1"/>
+              </w:rPr>
+              <w:t>Producto</w:t>
+            </w:r>
+          </w:p>
+        </w:tc>
+        <w:tc>
+          <w:tcPr>
+            <w:tcW w:w="9661" w:type="dxa"/>
+            <w:gridSpan w:val="3"/>
+          </w:tcPr>
+          <w:p>
+            <w:pPr>
+              <w:rPr>
+                <w:caps/>
+                <w:noProof/>
+              </w:rPr>
+            </w:pPr>
+            <w:r>
+              <w:rPr>
+                <w:caps/>
+                <w:noProof/>
+              </w:rPr>
+              <w:fldChar w:fldCharType="begin"/>
+            </w:r>
+            <w:r>
+              <w:rPr>
+                <w:caps/>
+                <w:noProof/>
+              </w:rPr>
+              <w:instrText xml:space="preserve"> MERGEFIELD  producto_recepcion  \* MERGEFORMAT </w:instrText>
+            </w:r>
+            <w:r>
+              <w:rPr>
+                <w:caps/>
+                <w:noProof/>
+              </w:rPr>
+              <w:fldChar w:fldCharType="separate"/>
+            </w:r>
+            <w:r>
+              <w:rPr>
+                <w:caps/>
+                <w:noProof/>
+              </w:rPr>
+              <w:t>«producto_recepcion»</w:t>
             </w:r>
             <w:r>
               <w:rPr>
@@ -2566,7 +2619,7 @@
                     </wp:anchor>
                   </w:drawing>
                 </mc:Choice>
-                <mc:Fallback xmlns:oel="http://schemas.microsoft.com/office/2019/extlst" xmlns:w16du="http://schemas.microsoft.com/office/word/2023/wordml/word16du">
+                <mc:Fallback>
                   <w:pict>
                     <v:line w14:anchorId="76288BD4" id="Conector recto 1" o:spid="_x0000_s1026" style="position:absolute;z-index:251666432;visibility:visible;mso-wrap-style:square;mso-width-percent:0;mso-height-percent:0;mso-wrap-distance-left:9pt;mso-wrap-distance-top:0;mso-wrap-distance-right:9pt;mso-wrap-distance-bottom:0;mso-position-horizontal:absolute;mso-position-horizontal-relative:text;mso-position-vertical:absolute;mso-position-vertical-relative:text;mso-width-percent:0;mso-height-percent:0;mso-width-relative:margin;mso-height-relative:margin" from="45.3pt,33.5pt" to="229.05pt,33.5pt" o:gfxdata="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" strokecolor="#7e97ad [3204]" strokeweight=".5pt">
                       <v:stroke joinstyle="miter"/>
@@ -2645,7 +2698,7 @@
                     </wp:anchor>
                   </w:drawing>
                 </mc:Choice>
-                <mc:Fallback xmlns:oel="http://schemas.microsoft.com/office/2019/extlst" xmlns:w16du="http://schemas.microsoft.com/office/word/2023/wordml/word16du">
+                <mc:Fallback>
                   <w:pict>
                     <v:line w14:anchorId="2CBA625B" id="Conector recto 1" o:spid="_x0000_s1026" style="position:absolute;z-index:251667456;visibility:visible;mso-wrap-style:square;mso-width-percent:0;mso-height-percent:0;mso-wrap-distance-left:9pt;mso-wrap-distance-top:0;mso-wrap-distance-right:9pt;mso-wrap-distance-bottom:0;mso-position-horizontal:absolute;mso-position-horizontal-relative:text;mso-position-vertical:absolute;mso-position-vertical-relative:text;mso-width-percent:0;mso-height-percent:0;mso-width-relative:margin;mso-height-relative:margin" from="49pt,33.5pt" to="234.7pt,33.65pt" o:gfxdata="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" strokecolor="#7e97ad [3204]" strokeweight=".5pt">
                       <v:stroke joinstyle="miter"/>
@@ -2782,7 +2835,7 @@
 </file>
 
 <file path=word/endnotes.xml><?xml version="1.0" encoding="utf-8"?>
-<w:endnotes xmlns:wpc="http://schemas.microsoft.com/office/word/2010/wordprocessingCanvas" xmlns:cx="http://schemas.microsoft.com/office/drawing/2014/chartex" xmlns:cx1="http://schemas.microsoft.com/office/drawing/2015/9/8/chartex" xmlns:cx2="http://schemas.microsoft.com/office/drawing/2015/10/21/chartex" xmlns:cx3="http://schemas.microsoft.com/office/drawing/2016/5/9/chartex" xmlns:cx4="http://schemas.microsoft.com/office/drawing/2016/5/10/chartex" xmlns:cx5="http://schemas.microsoft.com/office/drawing/2016/5/11/chartex" xmlns:cx6="http://schemas.microsoft.com/office/drawing/2016/5/12/chartex" xmlns:cx7="http://schemas.microsoft.com/office/drawing/2016/5/13/chartex" xmlns:cx8="http://schemas.microsoft.com/office/drawing/2016/5/14/chartex" xmlns:mc="http://schemas.openxmlformats.org/markup-compatibility/2006" xmlns:aink="http://schemas.microsoft.com/office/drawing/2016/ink" xmlns:am3d="http://schemas.microsoft.com/office/drawing/2017/model3d" xmlns:o="urn:schemas-microsoft-com:office:office" xmlns:r="http://schemas.openxmlformats.org/officeDocument/2006/relationships" xmlns:m="http://schemas.openxmlformats.org/officeDocument/2006/math" xmlns:v="urn:schemas-microsoft-com:vml" xmlns:wp14="http://schemas.microsoft.com/office/word/2010/wordprocessingDrawing" xmlns:wp="http://schemas.openxmlformats.org/drawingml/2006/wordprocessingDrawing" xmlns:w10="urn:schemas-microsoft-com:office:word" xmlns:w="http://schemas.openxmlformats.org/wordprocessingml/2006/main" xmlns:w14="http://schemas.microsoft.com/office/word/2010/wordml" xmlns:w15="http://schemas.microsoft.com/office/word/2012/wordml" xmlns:w16cex="http://schemas.microsoft.com/office/word/2018/wordml/cex" xmlns:w16cid="http://schemas.microsoft.com/office/word/2016/wordml/cid" xmlns:w16="http://schemas.microsoft.com/office/word/2018/wordml" xmlns:w16sdtdh="http://schemas.microsoft.com/office/word/2020/wordml/sdtdatahash" xmlns:w16se="http://schemas.microsoft.com/office/word/2015/wordml/symex" xmlns:wpg="http://schemas.microsoft.com/office/word/2010/wordprocessingGroup" xmlns:wpi="http://schemas.microsoft.com/office/word/2010/wordprocessingInk" xmlns:wne="http://schemas.microsoft.com/office/word/2006/wordml" xmlns:wps="http://schemas.microsoft.com/office/word/2010/wordprocessingShape" mc:Ignorable="w14 w15 w16se w16cid w16 w16cex w16sdtdh wp14">
+<w:endnotes xmlns:wpc="http://schemas.microsoft.com/office/word/2010/wordprocessingCanvas" xmlns:cx="http://schemas.microsoft.com/office/drawing/2014/chartex" xmlns:cx1="http://schemas.microsoft.com/office/drawing/2015/9/8/chartex" xmlns:cx2="http://schemas.microsoft.com/office/drawing/2015/10/21/chartex" xmlns:cx3="http://schemas.microsoft.com/office/drawing/2016/5/9/chartex" xmlns:cx4="http://schemas.microsoft.com/office/drawing/2016/5/10/chartex" xmlns:cx5="http://schemas.microsoft.com/office/drawing/2016/5/11/chartex" xmlns:cx6="http://schemas.microsoft.com/office/drawing/2016/5/12/chartex" xmlns:cx7="http://schemas.microsoft.com/office/drawing/2016/5/13/chartex" xmlns:cx8="http://schemas.microsoft.com/office/drawing/2016/5/14/chartex" xmlns:mc="http://schemas.openxmlformats.org/markup-compatibility/2006" xmlns:aink="http://schemas.microsoft.com/office/drawing/2016/ink" xmlns:am3d="http://schemas.microsoft.com/office/drawing/2017/model3d" xmlns:o="urn:schemas-microsoft-com:office:office" xmlns:oel="http://schemas.microsoft.com/office/2019/extlst" xmlns:r="http://schemas.openxmlformats.org/officeDocument/2006/relationships" xmlns:m="http://schemas.openxmlformats.org/officeDocument/2006/math" xmlns:v="urn:schemas-microsoft-com:vml" xmlns:wp14="http://schemas.microsoft.com/office/word/2010/wordprocessingDrawing" xmlns:wp="http://schemas.openxmlformats.org/drawingml/2006/wordprocessingDrawing" xmlns:w10="urn:schemas-microsoft-com:office:word" xmlns:w="http://schemas.openxmlformats.org/wordprocessingml/2006/main" xmlns:w14="http://schemas.microsoft.com/office/word/2010/wordml" xmlns:w15="http://schemas.microsoft.com/office/word/2012/wordml" xmlns:w16cex="http://schemas.microsoft.com/office/word/2018/wordml/cex" xmlns:w16cid="http://schemas.microsoft.com/office/word/2016/wordml/cid" xmlns:w16="http://schemas.microsoft.com/office/word/2018/wordml" xmlns:w16du="http://schemas.microsoft.com/office/word/2023/wordml/word16du" xmlns:w16sdtdh="http://schemas.microsoft.com/office/word/2020/wordml/sdtdatahash" xmlns:w16sdtfl="http://schemas.microsoft.com/office/word/2024/wordml/sdtformatlock" xmlns:w16se="http://schemas.microsoft.com/office/word/2015/wordml/symex" xmlns:wpg="http://schemas.microsoft.com/office/word/2010/wordprocessingGroup" xmlns:wpi="http://schemas.microsoft.com/office/word/2010/wordprocessingInk" xmlns:wne="http://schemas.microsoft.com/office/word/2006/wordml" xmlns:wps="http://schemas.microsoft.com/office/word/2010/wordprocessingShape" mc:Ignorable="w14 w15 w16se w16cid w16 w16cex w16sdtdh w16sdtfl w16du wp14">
   <w:endnote w:type="separator" w:id="-1">
     <w:p>
       <w:pPr>
@@ -2809,7 +2862,7 @@
 </file>
 
 <file path=word/footer1.xml><?xml version="1.0" encoding="utf-8"?>
-<w:ftr xmlns:wpc="http://schemas.microsoft.com/office/word/2010/wordprocessingCanvas" xmlns:cx="http://schemas.microsoft.com/office/drawing/2014/chartex" xmlns:cx1="http://schemas.microsoft.com/office/drawing/2015/9/8/chartex" xmlns:cx2="http://schemas.microsoft.com/office/drawing/2015/10/21/chartex" xmlns:cx3="http://schemas.microsoft.com/office/drawing/2016/5/9/chartex" xmlns:cx4="http://schemas.microsoft.com/office/drawing/2016/5/10/chartex" xmlns:cx5="http://schemas.microsoft.com/office/drawing/2016/5/11/chartex" xmlns:cx6="http://schemas.microsoft.com/office/drawing/2016/5/12/chartex" xmlns:cx7="http://schemas.microsoft.com/office/drawing/2016/5/13/chartex" xmlns:cx8="http://schemas.microsoft.com/office/drawing/2016/5/14/chartex" xmlns:mc="http://schemas.openxmlformats.org/markup-compatibility/2006" xmlns:aink="http://schemas.microsoft.com/office/drawing/2016/ink" xmlns:am3d="http://schemas.microsoft.com/office/drawing/2017/model3d" xmlns:o="urn:schemas-microsoft-com:office:office" xmlns:r="http://schemas.openxmlformats.org/officeDocument/2006/relationships" xmlns:m="http://schemas.openxmlformats.org/officeDocument/2006/math" xmlns:v="urn:schemas-microsoft-com:vml" xmlns:wp14="http://schemas.microsoft.com/office/word/2010/wordprocessingDrawing" xmlns:wp="http://schemas.openxmlformats.org/drawingml/2006/wordprocessingDrawing" xmlns:w10="urn:schemas-microsoft-com:office:word" xmlns:w="http://schemas.openxmlformats.org/wordprocessingml/2006/main" xmlns:w14="http://schemas.microsoft.com/office/word/2010/wordml" xmlns:w15="http://schemas.microsoft.com/office/word/2012/wordml" xmlns:w16cex="http://schemas.microsoft.com/office/word/2018/wordml/cex" xmlns:w16cid="http://schemas.microsoft.com/office/word/2016/wordml/cid" xmlns:w16="http://schemas.microsoft.com/office/word/2018/wordml" xmlns:w16sdtdh="http://schemas.microsoft.com/office/word/2020/wordml/sdtdatahash" xmlns:w16se="http://schemas.microsoft.com/office/word/2015/wordml/symex" xmlns:wpg="http://schemas.microsoft.com/office/word/2010/wordprocessingGroup" xmlns:wpi="http://schemas.microsoft.com/office/word/2010/wordprocessingInk" xmlns:wne="http://schemas.microsoft.com/office/word/2006/wordml" xmlns:wps="http://schemas.microsoft.com/office/word/2010/wordprocessingShape" mc:Ignorable="w14 w15 w16se w16cid w16 w16cex w16sdtdh wp14">
+<w:ftr xmlns:wpc="http://schemas.microsoft.com/office/word/2010/wordprocessingCanvas" xmlns:cx="http://schemas.microsoft.com/office/drawing/2014/chartex" xmlns:cx1="http://schemas.microsoft.com/office/drawing/2015/9/8/chartex" xmlns:cx2="http://schemas.microsoft.com/office/drawing/2015/10/21/chartex" xmlns:cx3="http://schemas.microsoft.com/office/drawing/2016/5/9/chartex" xmlns:cx4="http://schemas.microsoft.com/office/drawing/2016/5/10/chartex" xmlns:cx5="http://schemas.microsoft.com/office/drawing/2016/5/11/chartex" xmlns:cx6="http://schemas.microsoft.com/office/drawing/2016/5/12/chartex" xmlns:cx7="http://schemas.microsoft.com/office/drawing/2016/5/13/chartex" xmlns:cx8="http://schemas.microsoft.com/office/drawing/2016/5/14/chartex" xmlns:mc="http://schemas.openxmlformats.org/markup-compatibility/2006" xmlns:aink="http://schemas.microsoft.com/office/drawing/2016/ink" xmlns:am3d="http://schemas.microsoft.com/office/drawing/2017/model3d" xmlns:o="urn:schemas-microsoft-com:office:office" xmlns:oel="http://schemas.microsoft.com/office/2019/extlst" xmlns:r="http://schemas.openxmlformats.org/officeDocument/2006/relationships" xmlns:m="http://schemas.openxmlformats.org/officeDocument/2006/math" xmlns:v="urn:schemas-microsoft-com:vml" xmlns:wp14="http://schemas.microsoft.com/office/word/2010/wordprocessingDrawing" xmlns:wp="http://schemas.openxmlformats.org/drawingml/2006/wordprocessingDrawing" xmlns:w10="urn:schemas-microsoft-com:office:word" xmlns:w="http://schemas.openxmlformats.org/wordprocessingml/2006/main" xmlns:w14="http://schemas.microsoft.com/office/word/2010/wordml" xmlns:w15="http://schemas.microsoft.com/office/word/2012/wordml" xmlns:w16cex="http://schemas.microsoft.com/office/word/2018/wordml/cex" xmlns:w16cid="http://schemas.microsoft.com/office/word/2016/wordml/cid" xmlns:w16="http://schemas.microsoft.com/office/word/2018/wordml" xmlns:w16du="http://schemas.microsoft.com/office/word/2023/wordml/word16du" xmlns:w16sdtdh="http://schemas.microsoft.com/office/word/2020/wordml/sdtdatahash" xmlns:w16sdtfl="http://schemas.microsoft.com/office/word/2024/wordml/sdtformatlock" xmlns:w16se="http://schemas.microsoft.com/office/word/2015/wordml/symex" xmlns:wpg="http://schemas.microsoft.com/office/word/2010/wordprocessingGroup" xmlns:wpi="http://schemas.microsoft.com/office/word/2010/wordprocessingInk" xmlns:wne="http://schemas.microsoft.com/office/word/2006/wordml" xmlns:wps="http://schemas.microsoft.com/office/word/2010/wordprocessingShape" mc:Ignorable="w14 w15 w16se w16cid w16 w16cex w16sdtdh w16sdtfl w16du wp14">
   <w:p>
     <w:pPr>
       <w:pStyle w:val="Piedepgina"/>
@@ -2874,7 +2927,7 @@
 </file>
 
 <file path=word/footer2.xml><?xml version="1.0" encoding="utf-8"?>
-<w:ftr xmlns:wpc="http://schemas.microsoft.com/office/word/2010/wordprocessingCanvas" xmlns:cx="http://schemas.microsoft.com/office/drawing/2014/chartex" xmlns:cx1="http://schemas.microsoft.com/office/drawing/2015/9/8/chartex" xmlns:cx2="http://schemas.microsoft.com/office/drawing/2015/10/21/chartex" xmlns:cx3="http://schemas.microsoft.com/office/drawing/2016/5/9/chartex" xmlns:cx4="http://schemas.microsoft.com/office/drawing/2016/5/10/chartex" xmlns:cx5="http://schemas.microsoft.com/office/drawing/2016/5/11/chartex" xmlns:cx6="http://schemas.microsoft.com/office/drawing/2016/5/12/chartex" xmlns:cx7="http://schemas.microsoft.com/office/drawing/2016/5/13/chartex" xmlns:cx8="http://schemas.microsoft.com/office/drawing/2016/5/14/chartex" xmlns:mc="http://schemas.openxmlformats.org/markup-compatibility/2006" xmlns:aink="http://schemas.microsoft.com/office/drawing/2016/ink" xmlns:am3d="http://schemas.microsoft.com/office/drawing/2017/model3d" xmlns:o="urn:schemas-microsoft-com:office:office" xmlns:r="http://schemas.openxmlformats.org/officeDocument/2006/relationships" xmlns:m="http://schemas.openxmlformats.org/officeDocument/2006/math" xmlns:v="urn:schemas-microsoft-com:vml" xmlns:wp14="http://schemas.microsoft.com/office/word/2010/wordprocessingDrawing" xmlns:wp="http://schemas.openxmlformats.org/drawingml/2006/wordprocessingDrawing" xmlns:w10="urn:schemas-microsoft-com:office:word" xmlns:w="http://schemas.openxmlformats.org/wordprocessingml/2006/main" xmlns:w14="http://schemas.microsoft.com/office/word/2010/wordml" xmlns:w15="http://schemas.microsoft.com/office/word/2012/wordml" xmlns:w16cex="http://schemas.microsoft.com/office/word/2018/wordml/cex" xmlns:w16cid="http://schemas.microsoft.com/office/word/2016/wordml/cid" xmlns:w16="http://schemas.microsoft.com/office/word/2018/wordml" xmlns:w16sdtdh="http://schemas.microsoft.com/office/word/2020/wordml/sdtdatahash" xmlns:w16se="http://schemas.microsoft.com/office/word/2015/wordml/symex" xmlns:wpg="http://schemas.microsoft.com/office/word/2010/wordprocessingGroup" xmlns:wpi="http://schemas.microsoft.com/office/word/2010/wordprocessingInk" xmlns:wne="http://schemas.microsoft.com/office/word/2006/wordml" xmlns:wps="http://schemas.microsoft.com/office/word/2010/wordprocessingShape" mc:Ignorable="w14 w15 w16se w16cid w16 w16cex w16sdtdh wp14">
+<w:ftr xmlns:wpc="http://schemas.microsoft.com/office/word/2010/wordprocessingCanvas" xmlns:cx="http://schemas.microsoft.com/office/drawing/2014/chartex" xmlns:cx1="http://schemas.microsoft.com/office/drawing/2015/9/8/chartex" xmlns:cx2="http://schemas.microsoft.com/office/drawing/2015/10/21/chartex" xmlns:cx3="http://schemas.microsoft.com/office/drawing/2016/5/9/chartex" xmlns:cx4="http://schemas.microsoft.com/office/drawing/2016/5/10/chartex" xmlns:cx5="http://schemas.microsoft.com/office/drawing/2016/5/11/chartex" xmlns:cx6="http://schemas.microsoft.com/office/drawing/2016/5/12/chartex" xmlns:cx7="http://schemas.microsoft.com/office/drawing/2016/5/13/chartex" xmlns:cx8="http://schemas.microsoft.com/office/drawing/2016/5/14/chartex" xmlns:mc="http://schemas.openxmlformats.org/markup-compatibility/2006" xmlns:aink="http://schemas.microsoft.com/office/drawing/2016/ink" xmlns:am3d="http://schemas.microsoft.com/office/drawing/2017/model3d" xmlns:o="urn:schemas-microsoft-com:office:office" xmlns:oel="http://schemas.microsoft.com/office/2019/extlst" xmlns:r="http://schemas.openxmlformats.org/officeDocument/2006/relationships" xmlns:m="http://schemas.openxmlformats.org/officeDocument/2006/math" xmlns:v="urn:schemas-microsoft-com:vml" xmlns:wp14="http://schemas.microsoft.com/office/word/2010/wordprocessingDrawing" xmlns:wp="http://schemas.openxmlformats.org/drawingml/2006/wordprocessingDrawing" xmlns:w10="urn:schemas-microsoft-com:office:word" xmlns:w="http://schemas.openxmlformats.org/wordprocessingml/2006/main" xmlns:w14="http://schemas.microsoft.com/office/word/2010/wordml" xmlns:w15="http://schemas.microsoft.com/office/word/2012/wordml" xmlns:w16cex="http://schemas.microsoft.com/office/word/2018/wordml/cex" xmlns:w16cid="http://schemas.microsoft.com/office/word/2016/wordml/cid" xmlns:w16="http://schemas.microsoft.com/office/word/2018/wordml" xmlns:w16du="http://schemas.microsoft.com/office/word/2023/wordml/word16du" xmlns:w16sdtdh="http://schemas.microsoft.com/office/word/2020/wordml/sdtdatahash" xmlns:w16sdtfl="http://schemas.microsoft.com/office/word/2024/wordml/sdtformatlock" xmlns:w16se="http://schemas.microsoft.com/office/word/2015/wordml/symex" xmlns:wpg="http://schemas.microsoft.com/office/word/2010/wordprocessingGroup" xmlns:wpi="http://schemas.microsoft.com/office/word/2010/wordprocessingInk" xmlns:wne="http://schemas.microsoft.com/office/word/2006/wordml" xmlns:wps="http://schemas.microsoft.com/office/word/2010/wordprocessingShape" mc:Ignorable="w14 w15 w16se w16cid w16 w16cex w16sdtdh w16sdtfl w16du wp14">
   <w:tbl>
     <w:tblPr>
       <w:tblStyle w:val="Tablaconcuadrcula"/>
@@ -3038,7 +3091,7 @@
 </file>
 
 <file path=word/footnotes.xml><?xml version="1.0" encoding="utf-8"?>
-<w:footnotes xmlns:wpc="http://schemas.microsoft.com/office/word/2010/wordprocessingCanvas" xmlns:cx="http://schemas.microsoft.com/office/drawing/2014/chartex" xmlns:cx1="http://schemas.microsoft.com/office/drawing/2015/9/8/chartex" xmlns:cx2="http://schemas.microsoft.com/office/drawing/2015/10/21/chartex" xmlns:cx3="http://schemas.microsoft.com/office/drawing/2016/5/9/chartex" xmlns:cx4="http://schemas.microsoft.com/office/drawing/2016/5/10/chartex" xmlns:cx5="http://schemas.microsoft.com/office/drawing/2016/5/11/chartex" xmlns:cx6="http://schemas.microsoft.com/office/drawing/2016/5/12/chartex" xmlns:cx7="http://schemas.microsoft.com/office/drawing/2016/5/13/chartex" xmlns:cx8="http://schemas.microsoft.com/office/drawing/2016/5/14/chartex" xmlns:mc="http://schemas.openxmlformats.org/markup-compatibility/2006" xmlns:aink="http://schemas.microsoft.com/office/drawing/2016/ink" xmlns:am3d="http://schemas.microsoft.com/office/drawing/2017/model3d" xmlns:o="urn:schemas-microsoft-com:office:office" xmlns:r="http://schemas.openxmlformats.org/officeDocument/2006/relationships" xmlns:m="http://schemas.openxmlformats.org/officeDocument/2006/math" xmlns:v="urn:schemas-microsoft-com:vml" xmlns:wp14="http://schemas.microsoft.com/office/word/2010/wordprocessingDrawing" xmlns:wp="http://schemas.openxmlformats.org/drawingml/2006/wordprocessingDrawing" xmlns:w10="urn:schemas-microsoft-com:office:word" xmlns:w="http://schemas.openxmlformats.org/wordprocessingml/2006/main" xmlns:w14="http://schemas.microsoft.com/office/word/2010/wordml" xmlns:w15="http://schemas.microsoft.com/office/word/2012/wordml" xmlns:w16cex="http://schemas.microsoft.com/office/word/2018/wordml/cex" xmlns:w16cid="http://schemas.microsoft.com/office/word/2016/wordml/cid" xmlns:w16="http://schemas.microsoft.com/office/word/2018/wordml" xmlns:w16sdtdh="http://schemas.microsoft.com/office/word/2020/wordml/sdtdatahash" xmlns:w16se="http://schemas.microsoft.com/office/word/2015/wordml/symex" xmlns:wpg="http://schemas.microsoft.com/office/word/2010/wordprocessingGroup" xmlns:wpi="http://schemas.microsoft.com/office/word/2010/wordprocessingInk" xmlns:wne="http://schemas.microsoft.com/office/word/2006/wordml" xmlns:wps="http://schemas.microsoft.com/office/word/2010/wordprocessingShape" mc:Ignorable="w14 w15 w16se w16cid w16 w16cex w16sdtdh wp14">
+<w:footnotes xmlns:wpc="http://schemas.microsoft.com/office/word/2010/wordprocessingCanvas" xmlns:cx="http://schemas.microsoft.com/office/drawing/2014/chartex" xmlns:cx1="http://schemas.microsoft.com/office/drawing/2015/9/8/chartex" xmlns:cx2="http://schemas.microsoft.com/office/drawing/2015/10/21/chartex" xmlns:cx3="http://schemas.microsoft.com/office/drawing/2016/5/9/chartex" xmlns:cx4="http://schemas.microsoft.com/office/drawing/2016/5/10/chartex" xmlns:cx5="http://schemas.microsoft.com/office/drawing/2016/5/11/chartex" xmlns:cx6="http://schemas.microsoft.com/office/drawing/2016/5/12/chartex" xmlns:cx7="http://schemas.microsoft.com/office/drawing/2016/5/13/chartex" xmlns:cx8="http://schemas.microsoft.com/office/drawing/2016/5/14/chartex" xmlns:mc="http://schemas.openxmlformats.org/markup-compatibility/2006" xmlns:aink="http://schemas.microsoft.com/office/drawing/2016/ink" xmlns:am3d="http://schemas.microsoft.com/office/drawing/2017/model3d" xmlns:o="urn:schemas-microsoft-com:office:office" xmlns:oel="http://schemas.microsoft.com/office/2019/extlst" xmlns:r="http://schemas.openxmlformats.org/officeDocument/2006/relationships" xmlns:m="http://schemas.openxmlformats.org/officeDocument/2006/math" xmlns:v="urn:schemas-microsoft-com:vml" xmlns:wp14="http://schemas.microsoft.com/office/word/2010/wordprocessingDrawing" xmlns:wp="http://schemas.openxmlformats.org/drawingml/2006/wordprocessingDrawing" xmlns:w10="urn:schemas-microsoft-com:office:word" xmlns:w="http://schemas.openxmlformats.org/wordprocessingml/2006/main" xmlns:w14="http://schemas.microsoft.com/office/word/2010/wordml" xmlns:w15="http://schemas.microsoft.com/office/word/2012/wordml" xmlns:w16cex="http://schemas.microsoft.com/office/word/2018/wordml/cex" xmlns:w16cid="http://schemas.microsoft.com/office/word/2016/wordml/cid" xmlns:w16="http://schemas.microsoft.com/office/word/2018/wordml" xmlns:w16du="http://schemas.microsoft.com/office/word/2023/wordml/word16du" xmlns:w16sdtdh="http://schemas.microsoft.com/office/word/2020/wordml/sdtdatahash" xmlns:w16sdtfl="http://schemas.microsoft.com/office/word/2024/wordml/sdtformatlock" xmlns:w16se="http://schemas.microsoft.com/office/word/2015/wordml/symex" xmlns:wpg="http://schemas.microsoft.com/office/word/2010/wordprocessingGroup" xmlns:wpi="http://schemas.microsoft.com/office/word/2010/wordprocessingInk" xmlns:wne="http://schemas.microsoft.com/office/word/2006/wordml" xmlns:wps="http://schemas.microsoft.com/office/word/2010/wordprocessingShape" mc:Ignorable="w14 w15 w16se w16cid w16 w16cex w16sdtdh w16sdtfl w16du wp14">
   <w:footnote w:type="separator" w:id="-1">
     <w:p>
       <w:pPr>
@@ -3065,7 +3118,7 @@
 </file>
 
 <file path=word/numbering.xml><?xml version="1.0" encoding="utf-8"?>
-<w:numbering xmlns:wpc="http://schemas.microsoft.com/office/word/2010/wordprocessingCanvas" xmlns:cx="http://schemas.microsoft.com/office/drawing/2014/chartex" xmlns:cx1="http://schemas.microsoft.com/office/drawing/2015/9/8/chartex" xmlns:cx2="http://schemas.microsoft.com/office/drawing/2015/10/21/chartex" xmlns:cx3="http://schemas.microsoft.com/office/drawing/2016/5/9/chartex" xmlns:cx4="http://schemas.microsoft.com/office/drawing/2016/5/10/chartex" xmlns:cx5="http://schemas.microsoft.com/office/drawing/2016/5/11/chartex" xmlns:cx6="http://schemas.microsoft.com/office/drawing/2016/5/12/chartex" xmlns:cx7="http://schemas.microsoft.com/office/drawing/2016/5/13/chartex" xmlns:cx8="http://schemas.microsoft.com/office/drawing/2016/5/14/chartex" xmlns:mc="http://schemas.openxmlformats.org/markup-compatibility/2006" xmlns:aink="http://schemas.microsoft.com/office/drawing/2016/ink" xmlns:am3d="http://schemas.microsoft.com/office/drawing/2017/model3d" xmlns:o="urn:schemas-microsoft-com:office:office" xmlns:r="http://schemas.openxmlformats.org/officeDocument/2006/relationships" xmlns:m="http://schemas.openxmlformats.org/officeDocument/2006/math" xmlns:v="urn:schemas-microsoft-com:vml" xmlns:wp14="http://schemas.microsoft.com/office/word/2010/wordprocessingDrawing" xmlns:wp="http://schemas.openxmlformats.org/drawingml/2006/wordprocessingDrawing" xmlns:w10="urn:schemas-microsoft-com:office:word" xmlns:w="http://schemas.openxmlformats.org/wordprocessingml/2006/main" xmlns:w14="http://schemas.microsoft.com/office/word/2010/wordml" xmlns:w15="http://schemas.microsoft.com/office/word/2012/wordml" xmlns:w16cex="http://schemas.microsoft.com/office/word/2018/wordml/cex" xmlns:w16cid="http://schemas.microsoft.com/office/word/2016/wordml/cid" xmlns:w16="http://schemas.microsoft.com/office/word/2018/wordml" xmlns:w16sdtdh="http://schemas.microsoft.com/office/word/2020/wordml/sdtdatahash" xmlns:w16se="http://schemas.microsoft.com/office/word/2015/wordml/symex" xmlns:wpg="http://schemas.microsoft.com/office/word/2010/wordprocessingGroup" xmlns:wpi="http://schemas.microsoft.com/office/word/2010/wordprocessingInk" xmlns:wne="http://schemas.microsoft.com/office/word/2006/wordml" xmlns:wps="http://schemas.microsoft.com/office/word/2010/wordprocessingShape" mc:Ignorable="w14 w15 w16se w16cid w16 w16cex w16sdtdh wp14">
+<w:numbering xmlns:wpc="http://schemas.microsoft.com/office/word/2010/wordprocessingCanvas" xmlns:cx="http://schemas.microsoft.com/office/drawing/2014/chartex" xmlns:cx1="http://schemas.microsoft.com/office/drawing/2015/9/8/chartex" xmlns:cx2="http://schemas.microsoft.com/office/drawing/2015/10/21/chartex" xmlns:cx3="http://schemas.microsoft.com/office/drawing/2016/5/9/chartex" xmlns:cx4="http://schemas.microsoft.com/office/drawing/2016/5/10/chartex" xmlns:cx5="http://schemas.microsoft.com/office/drawing/2016/5/11/chartex" xmlns:cx6="http://schemas.microsoft.com/office/drawing/2016/5/12/chartex" xmlns:cx7="http://schemas.microsoft.com/office/drawing/2016/5/13/chartex" xmlns:cx8="http://schemas.microsoft.com/office/drawing/2016/5/14/chartex" xmlns:mc="http://schemas.openxmlformats.org/markup-compatibility/2006" xmlns:aink="http://schemas.microsoft.com/office/drawing/2016/ink" xmlns:am3d="http://schemas.microsoft.com/office/drawing/2017/model3d" xmlns:o="urn:schemas-microsoft-com:office:office" xmlns:oel="http://schemas.microsoft.com/office/2019/extlst" xmlns:r="http://schemas.openxmlformats.org/officeDocument/2006/relationships" xmlns:m="http://schemas.openxmlformats.org/officeDocument/2006/math" xmlns:v="urn:schemas-microsoft-com:vml" xmlns:wp14="http://schemas.microsoft.com/office/word/2010/wordprocessingDrawing" xmlns:wp="http://schemas.openxmlformats.org/drawingml/2006/wordprocessingDrawing" xmlns:w10="urn:schemas-microsoft-com:office:word" xmlns:w="http://schemas.openxmlformats.org/wordprocessingml/2006/main" xmlns:w14="http://schemas.microsoft.com/office/word/2010/wordml" xmlns:w15="http://schemas.microsoft.com/office/word/2012/wordml" xmlns:w16cex="http://schemas.microsoft.com/office/word/2018/wordml/cex" xmlns:w16cid="http://schemas.microsoft.com/office/word/2016/wordml/cid" xmlns:w16="http://schemas.microsoft.com/office/word/2018/wordml" xmlns:w16du="http://schemas.microsoft.com/office/word/2023/wordml/word16du" xmlns:w16sdtdh="http://schemas.microsoft.com/office/word/2020/wordml/sdtdatahash" xmlns:w16sdtfl="http://schemas.microsoft.com/office/word/2024/wordml/sdtformatlock" xmlns:w16se="http://schemas.microsoft.com/office/word/2015/wordml/symex" xmlns:wpg="http://schemas.microsoft.com/office/word/2010/wordprocessingGroup" xmlns:wpi="http://schemas.microsoft.com/office/word/2010/wordprocessingInk" xmlns:wne="http://schemas.microsoft.com/office/word/2006/wordml" xmlns:wps="http://schemas.microsoft.com/office/word/2010/wordprocessingShape" mc:Ignorable="w14 w15 w16se w16cid w16 w16cex w16sdtdh w16sdtfl w16du wp14">
   <w:abstractNum w:abstractNumId="0" w15:restartNumberingAfterBreak="0">
     <w:nsid w:val="FFFFFF7C"/>
     <w:multiLevelType w:val="singleLevel"/>
@@ -3151,26 +3204,26 @@
       </w:pPr>
     </w:lvl>
   </w:abstractNum>
-  <w:num w:numId="1">
+  <w:num w:numId="1" w16cid:durableId="1517158555">
     <w:abstractNumId w:val="4"/>
   </w:num>
-  <w:num w:numId="2">
+  <w:num w:numId="2" w16cid:durableId="1595818176">
     <w:abstractNumId w:val="3"/>
   </w:num>
-  <w:num w:numId="3">
+  <w:num w:numId="3" w16cid:durableId="1812402236">
     <w:abstractNumId w:val="2"/>
   </w:num>
-  <w:num w:numId="4">
+  <w:num w:numId="4" w16cid:durableId="1744183662">
     <w:abstractNumId w:val="1"/>
   </w:num>
-  <w:num w:numId="5">
+  <w:num w:numId="5" w16cid:durableId="618147946">
     <w:abstractNumId w:val="0"/>
   </w:num>
 </w:numbering>
 </file>
 
 <file path=word/styles.xml><?xml version="1.0" encoding="utf-8"?>
-<w:styles xmlns:mc="http://schemas.openxmlformats.org/markup-compatibility/2006" xmlns:r="http://schemas.openxmlformats.org/officeDocument/2006/relationships" xmlns:w="http://schemas.openxmlformats.org/wordprocessingml/2006/main" xmlns:w14="http://schemas.microsoft.com/office/word/2010/wordml" xmlns:w15="http://schemas.microsoft.com/office/word/2012/wordml" xmlns:w16cex="http://schemas.microsoft.com/office/word/2018/wordml/cex" xmlns:w16cid="http://schemas.microsoft.com/office/word/2016/wordml/cid" xmlns:w16="http://schemas.microsoft.com/office/word/2018/wordml" xmlns:w16sdtdh="http://schemas.microsoft.com/office/word/2020/wordml/sdtdatahash" xmlns:w16se="http://schemas.microsoft.com/office/word/2015/wordml/symex" mc:Ignorable="w14 w15 w16se w16cid w16 w16cex w16sdtdh">
+<w:styles xmlns:mc="http://schemas.openxmlformats.org/markup-compatibility/2006" xmlns:r="http://schemas.openxmlformats.org/officeDocument/2006/relationships" xmlns:w="http://schemas.openxmlformats.org/wordprocessingml/2006/main" xmlns:w14="http://schemas.microsoft.com/office/word/2010/wordml" xmlns:w15="http://schemas.microsoft.com/office/word/2012/wordml" xmlns:w16cex="http://schemas.microsoft.com/office/word/2018/wordml/cex" xmlns:w16cid="http://schemas.microsoft.com/office/word/2016/wordml/cid" xmlns:w16="http://schemas.microsoft.com/office/word/2018/wordml" xmlns:w16du="http://schemas.microsoft.com/office/word/2023/wordml/word16du" xmlns:w16sdtdh="http://schemas.microsoft.com/office/word/2020/wordml/sdtdatahash" xmlns:w16sdtfl="http://schemas.microsoft.com/office/word/2024/wordml/sdtformatlock" xmlns:w16se="http://schemas.microsoft.com/office/word/2015/wordml/symex" mc:Ignorable="w14 w15 w16se w16cid w16 w16cex w16sdtdh w16sdtfl w16du">
   <w:docDefaults>
     <w:rPrDefault>
       <w:rPr>
@@ -4721,7 +4774,7 @@
 </file>
 
 <file path=word/glossary/document.xml><?xml version="1.0" encoding="utf-8"?>
-<w:glossaryDocument xmlns:wpc="http://schemas.microsoft.com/office/word/2010/wordprocessingCanvas" xmlns:cx="http://schemas.microsoft.com/office/drawing/2014/chartex" xmlns:cx1="http://schemas.microsoft.com/office/drawing/2015/9/8/chartex" xmlns:cx2="http://schemas.microsoft.com/office/drawing/2015/10/21/chartex" xmlns:cx3="http://schemas.microsoft.com/office/drawing/2016/5/9/chartex" xmlns:cx4="http://schemas.microsoft.com/office/drawing/2016/5/10/chartex" xmlns:cx5="http://schemas.microsoft.com/office/drawing/2016/5/11/chartex" xmlns:cx6="http://schemas.microsoft.com/office/drawing/2016/5/12/chartex" xmlns:cx7="http://schemas.microsoft.com/office/drawing/2016/5/13/chartex" xmlns:cx8="http://schemas.microsoft.com/office/drawing/2016/5/14/chartex" xmlns:mc="http://schemas.openxmlformats.org/markup-compatibility/2006" xmlns:aink="http://schemas.microsoft.com/office/drawing/2016/ink" xmlns:am3d="http://schemas.microsoft.com/office/drawing/2017/model3d" xmlns:o="urn:schemas-microsoft-com:office:office" xmlns:r="http://schemas.openxmlformats.org/officeDocument/2006/relationships" xmlns:m="http://schemas.openxmlformats.org/officeDocument/2006/math" xmlns:v="urn:schemas-microsoft-com:vml" xmlns:wp14="http://schemas.microsoft.com/office/word/2010/wordprocessingDrawing" xmlns:wp="http://schemas.openxmlformats.org/drawingml/2006/wordprocessingDrawing" xmlns:w10="urn:schemas-microsoft-com:office:word" xmlns:w="http://schemas.openxmlformats.org/wordprocessingml/2006/main" xmlns:w14="http://schemas.microsoft.com/office/word/2010/wordml" xmlns:w15="http://schemas.microsoft.com/office/word/2012/wordml" xmlns:w16cex="http://schemas.microsoft.com/office/word/2018/wordml/cex" xmlns:w16cid="http://schemas.microsoft.com/office/word/2016/wordml/cid" xmlns:w16="http://schemas.microsoft.com/office/word/2018/wordml" xmlns:w16sdtdh="http://schemas.microsoft.com/office/word/2020/wordml/sdtdatahash" xmlns:w16se="http://schemas.microsoft.com/office/word/2015/wordml/symex" xmlns:wpg="http://schemas.microsoft.com/office/word/2010/wordprocessingGroup" xmlns:wpi="http://schemas.microsoft.com/office/word/2010/wordprocessingInk" xmlns:wne="http://schemas.microsoft.com/office/word/2006/wordml" xmlns:wps="http://schemas.microsoft.com/office/word/2010/wordprocessingShape" mc:Ignorable="w14 w15 w16se w16cid w16 w16cex w16sdtdh wp14">
+<w:glossaryDocument xmlns:wpc="http://schemas.microsoft.com/office/word/2010/wordprocessingCanvas" xmlns:cx="http://schemas.microsoft.com/office/drawing/2014/chartex" xmlns:cx1="http://schemas.microsoft.com/office/drawing/2015/9/8/chartex" xmlns:cx2="http://schemas.microsoft.com/office/drawing/2015/10/21/chartex" xmlns:cx3="http://schemas.microsoft.com/office/drawing/2016/5/9/chartex" xmlns:cx4="http://schemas.microsoft.com/office/drawing/2016/5/10/chartex" xmlns:cx5="http://schemas.microsoft.com/office/drawing/2016/5/11/chartex" xmlns:cx6="http://schemas.microsoft.com/office/drawing/2016/5/12/chartex" xmlns:cx7="http://schemas.microsoft.com/office/drawing/2016/5/13/chartex" xmlns:cx8="http://schemas.microsoft.com/office/drawing/2016/5/14/chartex" xmlns:mc="http://schemas.openxmlformats.org/markup-compatibility/2006" xmlns:aink="http://schemas.microsoft.com/office/drawing/2016/ink" xmlns:am3d="http://schemas.microsoft.com/office/drawing/2017/model3d" xmlns:o="urn:schemas-microsoft-com:office:office" xmlns:oel="http://schemas.microsoft.com/office/2019/extlst" xmlns:r="http://schemas.openxmlformats.org/officeDocument/2006/relationships" xmlns:m="http://schemas.openxmlformats.org/officeDocument/2006/math" xmlns:v="urn:schemas-microsoft-com:vml" xmlns:wp14="http://schemas.microsoft.com/office/word/2010/wordprocessingDrawing" xmlns:wp="http://schemas.openxmlformats.org/drawingml/2006/wordprocessingDrawing" xmlns:w10="urn:schemas-microsoft-com:office:word" xmlns:w="http://schemas.openxmlformats.org/wordprocessingml/2006/main" xmlns:w14="http://schemas.microsoft.com/office/word/2010/wordml" xmlns:w15="http://schemas.microsoft.com/office/word/2012/wordml" xmlns:w16cex="http://schemas.microsoft.com/office/word/2018/wordml/cex" xmlns:w16cid="http://schemas.microsoft.com/office/word/2016/wordml/cid" xmlns:w16="http://schemas.microsoft.com/office/word/2018/wordml" xmlns:w16du="http://schemas.microsoft.com/office/word/2023/wordml/word16du" xmlns:w16sdtdh="http://schemas.microsoft.com/office/word/2020/wordml/sdtdatahash" xmlns:w16sdtfl="http://schemas.microsoft.com/office/word/2024/wordml/sdtformatlock" xmlns:w16se="http://schemas.microsoft.com/office/word/2015/wordml/symex" xmlns:wpg="http://schemas.microsoft.com/office/word/2010/wordprocessingGroup" xmlns:wpi="http://schemas.microsoft.com/office/word/2010/wordprocessingInk" xmlns:wne="http://schemas.microsoft.com/office/word/2006/wordml" xmlns:wps="http://schemas.microsoft.com/office/word/2010/wordprocessingShape" mc:Ignorable="w14 w15 w16se w16cid w16 w16cex w16sdtdh w16sdtfl w16du wp14">
   <w:docParts>
     <w:docPart>
       <w:docPartPr>
@@ -4786,9 +4839,8 @@
 </file>
 
 <file path=word/glossary/fontTable.xml><?xml version="1.0" encoding="utf-8"?>
-<w:fonts xmlns:mc="http://schemas.openxmlformats.org/markup-compatibility/2006" xmlns:r="http://schemas.openxmlformats.org/officeDocument/2006/relationships" xmlns:w="http://schemas.openxmlformats.org/wordprocessingml/2006/main" xmlns:w14="http://schemas.microsoft.com/office/word/2010/wordml" xmlns:w15="http://schemas.microsoft.com/office/word/2012/wordml" xmlns:w16cex="http://schemas.microsoft.com/office/word/2018/wordml/cex" xmlns:w16cid="http://schemas.microsoft.com/office/word/2016/wordml/cid" xmlns:w16="http://schemas.microsoft.com/office/word/2018/wordml" xmlns:w16sdtdh="http://schemas.microsoft.com/office/word/2020/wordml/sdtdatahash" xmlns:w16se="http://schemas.microsoft.com/office/word/2015/wordml/symex" mc:Ignorable="w14 w15 w16se w16cid w16 w16cex w16sdtdh">
+<w:fonts xmlns:mc="http://schemas.openxmlformats.org/markup-compatibility/2006" xmlns:r="http://schemas.openxmlformats.org/officeDocument/2006/relationships" xmlns:w="http://schemas.openxmlformats.org/wordprocessingml/2006/main" xmlns:w14="http://schemas.microsoft.com/office/word/2010/wordml" xmlns:w15="http://schemas.microsoft.com/office/word/2012/wordml" xmlns:w16cex="http://schemas.microsoft.com/office/word/2018/wordml/cex" xmlns:w16cid="http://schemas.microsoft.com/office/word/2016/wordml/cid" xmlns:w16="http://schemas.microsoft.com/office/word/2018/wordml" xmlns:w16du="http://schemas.microsoft.com/office/word/2023/wordml/word16du" xmlns:w16sdtdh="http://schemas.microsoft.com/office/word/2020/wordml/sdtdatahash" xmlns:w16sdtfl="http://schemas.microsoft.com/office/word/2024/wordml/sdtformatlock" xmlns:w16se="http://schemas.microsoft.com/office/word/2015/wordml/symex" mc:Ignorable="w14 w15 w16se w16cid w16 w16cex w16sdtdh w16sdtfl w16du">
   <w:font w:name="Franklin Gothic Book">
-    <w:panose1 w:val="020B0503020102020204"/>
     <w:charset w:val="00"/>
     <w:family w:val="swiss"/>
     <w:pitch w:val="variable"/>
@@ -4851,12 +4903,11 @@
     <w:pitch w:val="variable"/>
     <w:sig w:usb0="00000003" w:usb1="00000000" w:usb2="00000000" w:usb3="00000000" w:csb0="00000001" w:csb1="00000000"/>
   </w:font>
-  <w:font w:name="Calibri">
-    <w:panose1 w:val="020F0502020204030204"/>
+  <w:font w:name="Aptos">
     <w:charset w:val="00"/>
     <w:family w:val="swiss"/>
     <w:pitch w:val="variable"/>
-    <w:sig w:usb0="E4002EFF" w:usb1="C000247B" w:usb2="00000009" w:usb3="00000000" w:csb0="000001FF" w:csb1="00000000"/>
+    <w:sig w:usb0="20000287" w:usb1="00000003" w:usb2="00000000" w:usb3="00000000" w:csb0="0000019F" w:csb1="00000000"/>
   </w:font>
   <w:font w:name="DengXian">
     <w:altName w:val="等线"/>
@@ -4866,12 +4917,11 @@
     <w:pitch w:val="variable"/>
     <w:sig w:usb0="A00002BF" w:usb1="38CF7CFA" w:usb2="00000016" w:usb3="00000000" w:csb0="0004000F" w:csb1="00000000"/>
   </w:font>
-  <w:font w:name="Calibri Light">
-    <w:panose1 w:val="020F0302020204030204"/>
+  <w:font w:name="Aptos Display">
     <w:charset w:val="00"/>
     <w:family w:val="swiss"/>
     <w:pitch w:val="variable"/>
-    <w:sig w:usb0="E4002EFF" w:usb1="C000247B" w:usb2="00000009" w:usb3="00000000" w:csb0="000001FF" w:csb1="00000000"/>
+    <w:sig w:usb0="20000287" w:usb1="00000003" w:usb2="00000000" w:usb3="00000000" w:csb0="0000019F" w:csb1="00000000"/>
   </w:font>
   <w:font w:name="DengXian Light">
     <w:altName w:val="等线 Light"/>
@@ -4884,7 +4934,7 @@
 </file>
 
 <file path=word/glossary/settings.xml><?xml version="1.0" encoding="utf-8"?>
-<w:settings xmlns:mc="http://schemas.openxmlformats.org/markup-compatibility/2006" xmlns:o="urn:schemas-microsoft-com:office:office" xmlns:r="http://schemas.openxmlformats.org/officeDocument/2006/relationships" xmlns:m="http://schemas.openxmlformats.org/officeDocument/2006/math" xmlns:v="urn:schemas-microsoft-com:vml" xmlns:w10="urn:schemas-microsoft-com:office:word" xmlns:w="http://schemas.openxmlformats.org/wordprocessingml/2006/main" xmlns:w14="http://schemas.microsoft.com/office/word/2010/wordml" xmlns:w15="http://schemas.microsoft.com/office/word/2012/wordml" xmlns:w16cex="http://schemas.microsoft.com/office/word/2018/wordml/cex" xmlns:w16cid="http://schemas.microsoft.com/office/word/2016/wordml/cid" xmlns:w16="http://schemas.microsoft.com/office/word/2018/wordml" xmlns:w16sdtdh="http://schemas.microsoft.com/office/word/2020/wordml/sdtdatahash" xmlns:w16se="http://schemas.microsoft.com/office/word/2015/wordml/symex" xmlns:sl="http://schemas.openxmlformats.org/schemaLibrary/2006/main" mc:Ignorable="w14 w15 w16se w16cid w16 w16cex w16sdtdh">
+<w:settings xmlns:mc="http://schemas.openxmlformats.org/markup-compatibility/2006" xmlns:o="urn:schemas-microsoft-com:office:office" xmlns:r="http://schemas.openxmlformats.org/officeDocument/2006/relationships" xmlns:m="http://schemas.openxmlformats.org/officeDocument/2006/math" xmlns:v="urn:schemas-microsoft-com:vml" xmlns:w10="urn:schemas-microsoft-com:office:word" xmlns:w="http://schemas.openxmlformats.org/wordprocessingml/2006/main" xmlns:w14="http://schemas.microsoft.com/office/word/2010/wordml" xmlns:w15="http://schemas.microsoft.com/office/word/2012/wordml" xmlns:w16cex="http://schemas.microsoft.com/office/word/2018/wordml/cex" xmlns:w16cid="http://schemas.microsoft.com/office/word/2016/wordml/cid" xmlns:w16="http://schemas.microsoft.com/office/word/2018/wordml" xmlns:w16du="http://schemas.microsoft.com/office/word/2023/wordml/word16du" xmlns:w16sdtdh="http://schemas.microsoft.com/office/word/2020/wordml/sdtdatahash" xmlns:w16sdtfl="http://schemas.microsoft.com/office/word/2024/wordml/sdtformatlock" xmlns:w16se="http://schemas.microsoft.com/office/word/2015/wordml/symex" xmlns:sl="http://schemas.openxmlformats.org/schemaLibrary/2006/main" mc:Ignorable="w14 w15 w16se w16cid w16 w16cex w16sdtdh w16sdtfl w16du">
   <w:view w:val="normal"/>
   <w:bordersDoNotSurroundHeader/>
   <w:bordersDoNotSurroundFooter/>
@@ -4937,6 +4987,7 @@
     <w:rsid w:val="007E1635"/>
     <w:rsid w:val="007E5123"/>
     <w:rsid w:val="00856FF5"/>
+    <w:rsid w:val="00862A5D"/>
     <w:rsid w:val="0086542D"/>
     <w:rsid w:val="008D65D8"/>
     <w:rsid w:val="009126E4"/>
@@ -4957,6 +5008,7 @@
     <w:rsid w:val="00BF1275"/>
     <w:rsid w:val="00C00420"/>
     <w:rsid w:val="00C008A5"/>
+    <w:rsid w:val="00C77ED7"/>
     <w:rsid w:val="00CC0D58"/>
     <w:rsid w:val="00CD4D81"/>
     <w:rsid w:val="00D07978"/>
@@ -4988,14 +5040,14 @@
   </m:mathPr>
   <w:themeFontLang w:val="en-US" w:eastAsia="zh-CN"/>
   <w:clrSchemeMapping w:bg1="light1" w:t1="dark1" w:bg2="light2" w:t2="dark2" w:accent1="accent1" w:accent2="accent2" w:accent3="accent3" w:accent4="accent4" w:accent5="accent5" w:accent6="accent6" w:hyperlink="hyperlink" w:followedHyperlink="followedHyperlink"/>
-  <w:decimalSymbol w:val=","/>
-  <w:listSeparator w:val=";"/>
+  <w:decimalSymbol w:val="."/>
+  <w:listSeparator w:val=","/>
   <w15:chartTrackingRefBased/>
 </w:settings>
 </file>
 
 <file path=word/glossary/styles.xml><?xml version="1.0" encoding="utf-8"?>
-<w:styles xmlns:mc="http://schemas.openxmlformats.org/markup-compatibility/2006" xmlns:r="http://schemas.openxmlformats.org/officeDocument/2006/relationships" xmlns:w="http://schemas.openxmlformats.org/wordprocessingml/2006/main" xmlns:w14="http://schemas.microsoft.com/office/word/2010/wordml" xmlns:w15="http://schemas.microsoft.com/office/word/2012/wordml" xmlns:w16cex="http://schemas.microsoft.com/office/word/2018/wordml/cex" xmlns:w16cid="http://schemas.microsoft.com/office/word/2016/wordml/cid" xmlns:w16="http://schemas.microsoft.com/office/word/2018/wordml" xmlns:w16sdtdh="http://schemas.microsoft.com/office/word/2020/wordml/sdtdatahash" xmlns:w16se="http://schemas.microsoft.com/office/word/2015/wordml/symex" mc:Ignorable="w14 w15 w16se w16cid w16 w16cex w16sdtdh">
+<w:styles xmlns:mc="http://schemas.openxmlformats.org/markup-compatibility/2006" xmlns:r="http://schemas.openxmlformats.org/officeDocument/2006/relationships" xmlns:w="http://schemas.openxmlformats.org/wordprocessingml/2006/main" xmlns:w14="http://schemas.microsoft.com/office/word/2010/wordml" xmlns:w15="http://schemas.microsoft.com/office/word/2012/wordml" xmlns:w16cex="http://schemas.microsoft.com/office/word/2018/wordml/cex" xmlns:w16cid="http://schemas.microsoft.com/office/word/2016/wordml/cid" xmlns:w16="http://schemas.microsoft.com/office/word/2018/wordml" xmlns:w16du="http://schemas.microsoft.com/office/word/2023/wordml/word16du" xmlns:w16sdtdh="http://schemas.microsoft.com/office/word/2020/wordml/sdtdatahash" xmlns:w16sdtfl="http://schemas.microsoft.com/office/word/2024/wordml/sdtformatlock" xmlns:w16se="http://schemas.microsoft.com/office/word/2015/wordml/symex" mc:Ignorable="w14 w15 w16se w16cid w16 w16cex w16sdtdh w16sdtfl w16du">
   <w:docDefaults>
     <w:rPrDefault>
       <w:rPr>
@@ -5430,7 +5482,7 @@
       <w:rFonts w:asciiTheme="majorHAnsi" w:hAnsiTheme="majorHAnsi"/>
       <w:b/>
       <w:bCs/>
-      <w:color w:val="ED7D31" w:themeColor="accent2"/>
+      <w:color w:val="E97132" w:themeColor="accent2"/>
       <w:sz w:val="24"/>
     </w:rPr>
   </w:style>
@@ -5462,7 +5514,7 @@
 </file>
 
 <file path=word/glossary/webSettings.xml><?xml version="1.0" encoding="utf-8"?>
-<w:webSettings xmlns:mc="http://schemas.openxmlformats.org/markup-compatibility/2006" xmlns:r="http://schemas.openxmlformats.org/officeDocument/2006/relationships" xmlns:w="http://schemas.openxmlformats.org/wordprocessingml/2006/main" xmlns:w14="http://schemas.microsoft.com/office/word/2010/wordml" xmlns:w15="http://schemas.microsoft.com/office/word/2012/wordml" xmlns:w16cex="http://schemas.microsoft.com/office/word/2018/wordml/cex" xmlns:w16cid="http://schemas.microsoft.com/office/word/2016/wordml/cid" xmlns:w16="http://schemas.microsoft.com/office/word/2018/wordml" xmlns:w16sdtdh="http://schemas.microsoft.com/office/word/2020/wordml/sdtdatahash" xmlns:w16se="http://schemas.microsoft.com/office/word/2015/wordml/symex" mc:Ignorable="w14 w15 w16se w16cid w16 w16cex w16sdtdh">
+<w:webSettings xmlns:mc="http://schemas.openxmlformats.org/markup-compatibility/2006" xmlns:r="http://schemas.openxmlformats.org/officeDocument/2006/relationships" xmlns:w="http://schemas.openxmlformats.org/wordprocessingml/2006/main" xmlns:w14="http://schemas.microsoft.com/office/word/2010/wordml" xmlns:w15="http://schemas.microsoft.com/office/word/2012/wordml" xmlns:w16cex="http://schemas.microsoft.com/office/word/2018/wordml/cex" xmlns:w16cid="http://schemas.microsoft.com/office/word/2016/wordml/cid" xmlns:w16="http://schemas.microsoft.com/office/word/2018/wordml" xmlns:w16du="http://schemas.microsoft.com/office/word/2023/wordml/word16du" xmlns:w16sdtdh="http://schemas.microsoft.com/office/word/2020/wordml/sdtdatahash" xmlns:w16sdtfl="http://schemas.microsoft.com/office/word/2024/wordml/sdtformatlock" xmlns:w16se="http://schemas.microsoft.com/office/word/2015/wordml/symex" mc:Ignorable="w14 w15 w16se w16cid w16 w16cex w16sdtdh w16sdtfl w16du">
   <w:optimizeForBrowser/>
   <w:allowPNG/>
 </w:webSettings>
@@ -5730,23 +5782,6 @@
 </file>
 
 <file path=customXml/item1.xml><?xml version="1.0" encoding="utf-8"?>
-<?mso-contentType ?>
-<FormTemplates xmlns="http://schemas.microsoft.com/sharepoint/v3/contenttype/forms">
-  <Display>DocumentLibraryForm</Display>
-  <Edit>DocumentLibraryForm</Edit>
-  <New>DocumentLibraryForm</New>
-</FormTemplates>
-</file>
-
-<file path=customXml/item2.xml><?xml version="1.0" encoding="utf-8"?>
-<p:properties xmlns:p="http://schemas.microsoft.com/office/2006/metadata/properties" xmlns:xsi="http://www.w3.org/2001/XMLSchema-instance" xmlns:pc="http://schemas.microsoft.com/office/infopath/2007/PartnerControls">
-  <documentManagement>
-    <MediaServiceKeyPoints xmlns="71af3243-3dd4-4a8d-8c0d-dd76da1f02a5" xsi:nil="true"/>
-  </documentManagement>
-</p:properties>
-</file>
-
-<file path=customXml/item3.xml><?xml version="1.0" encoding="utf-8"?>
 <ct:contentTypeSchema xmlns:ct="http://schemas.microsoft.com/office/2006/metadata/contentType" xmlns:ma="http://schemas.microsoft.com/office/2006/metadata/properties/metaAttributes" ct:_="" ma:_="" ma:contentTypeName="Document" ma:contentTypeID="0x01010079F111ED35F8CC479449609E8A0923A6" ma:contentTypeVersion="11" ma:contentTypeDescription="Create a new document." ma:contentTypeScope="" ma:versionID="1c2eb7a32e66fb6e4260f3771546a5e2">
   <xsd:schema xmlns:xsd="http://www.w3.org/2001/XMLSchema" xmlns:xs="http://www.w3.org/2001/XMLSchema" xmlns:p="http://schemas.microsoft.com/office/2006/metadata/properties" xmlns:ns2="71af3243-3dd4-4a8d-8c0d-dd76da1f02a5" xmlns:ns3="16c05727-aa75-4e4a-9b5f-8a80a1165891" targetNamespace="http://schemas.microsoft.com/office/2006/metadata/properties" ma:root="true" ma:fieldsID="04e1f6479c48b08974ba73b5ca973489" ns2:_="" ns3:_="">
     <xsd:import namespace="71af3243-3dd4-4a8d-8c0d-dd76da1f02a5"/>
@@ -5957,25 +5992,24 @@
 </ct:contentTypeSchema>
 </file>
 
-<file path=customXml/itemProps1.xml><?xml version="1.0" encoding="utf-8"?>
-<ds:datastoreItem xmlns:ds="http://schemas.openxmlformats.org/officeDocument/2006/customXml" ds:itemID="{BEA6D05B-AD60-405F-B8DB-FC61ABCDF8E2}">
-  <ds:schemaRefs>
-    <ds:schemaRef ds:uri="http://schemas.microsoft.com/sharepoint/v3/contenttype/forms"/>
-  </ds:schemaRefs>
-</ds:datastoreItem>
+<file path=customXml/item2.xml><?xml version="1.0" encoding="utf-8"?>
+<p:properties xmlns:p="http://schemas.microsoft.com/office/2006/metadata/properties" xmlns:xsi="http://www.w3.org/2001/XMLSchema-instance" xmlns:pc="http://schemas.microsoft.com/office/infopath/2007/PartnerControls">
+  <documentManagement>
+    <MediaServiceKeyPoints xmlns="71af3243-3dd4-4a8d-8c0d-dd76da1f02a5" xsi:nil="true"/>
+  </documentManagement>
+</p:properties>
 </file>
 
-<file path=customXml/itemProps2.xml><?xml version="1.0" encoding="utf-8"?>
-<ds:datastoreItem xmlns:ds="http://schemas.openxmlformats.org/officeDocument/2006/customXml" ds:itemID="{B550BB7C-2FBC-4612-9ECE-2EA076035D14}">
-  <ds:schemaRefs>
-    <ds:schemaRef ds:uri="http://schemas.microsoft.com/office/2006/metadata/properties"/>
-    <ds:schemaRef ds:uri="http://schemas.microsoft.com/office/infopath/2007/PartnerControls"/>
-    <ds:schemaRef ds:uri="71af3243-3dd4-4a8d-8c0d-dd76da1f02a5"/>
-  </ds:schemaRefs>
-</ds:datastoreItem>
+<file path=customXml/item3.xml><?xml version="1.0" encoding="utf-8"?>
+<?mso-contentType ?>
+<FormTemplates xmlns="http://schemas.microsoft.com/sharepoint/v3/contenttype/forms">
+  <Display>DocumentLibraryForm</Display>
+  <Edit>DocumentLibraryForm</Edit>
+  <New>DocumentLibraryForm</New>
+</FormTemplates>
 </file>
 
-<file path=customXml/itemProps3.xml><?xml version="1.0" encoding="utf-8"?>
+<file path=customXml/itemProps1.xml><?xml version="1.0" encoding="utf-8"?>
 <ds:datastoreItem xmlns:ds="http://schemas.openxmlformats.org/officeDocument/2006/customXml" ds:itemID="{23573660-FE3A-4463-827C-CAE2430F8500}">
   <ds:schemaRefs>
     <ds:schemaRef ds:uri="http://schemas.microsoft.com/office/2006/metadata/contentType"/>
@@ -5992,4 +6026,22 @@
     <ds:schemaRef ds:uri="http://schemas.microsoft.com/internal/obd"/>
   </ds:schemaRefs>
 </ds:datastoreItem>
+</file>
+
+<file path=customXml/itemProps2.xml><?xml version="1.0" encoding="utf-8"?>
+<ds:datastoreItem xmlns:ds="http://schemas.openxmlformats.org/officeDocument/2006/customXml" ds:itemID="{B550BB7C-2FBC-4612-9ECE-2EA076035D14}">
+  <ds:schemaRefs>
+    <ds:schemaRef ds:uri="http://schemas.microsoft.com/office/2006/metadata/properties"/>
+    <ds:schemaRef ds:uri="http://schemas.microsoft.com/office/infopath/2007/PartnerControls"/>
+    <ds:schemaRef ds:uri="71af3243-3dd4-4a8d-8c0d-dd76da1f02a5"/>
+  </ds:schemaRefs>
+</ds:datastoreItem>
+</file>
+
+<file path=customXml/itemProps3.xml><?xml version="1.0" encoding="utf-8"?>
+<ds:datastoreItem xmlns:ds="http://schemas.openxmlformats.org/officeDocument/2006/customXml" ds:itemID="{BEA6D05B-AD60-405F-B8DB-FC61ABCDF8E2}">
+  <ds:schemaRefs>
+    <ds:schemaRef ds:uri="http://schemas.microsoft.com/sharepoint/v3/contenttype/forms"/>
+  </ds:schemaRefs>
+</ds:datastoreItem>
 </file>
</xml_diff>

<commit_message>
feat: actualizar plantilla de impresiones para analytica
</commit_message>
<xml_diff>
--- a/pesaje/analytica/Report/PrintRecepcionGuiaRecepcionV2.docx
+++ b/pesaje/analytica/Report/PrintRecepcionGuiaRecepcionV2.docx
@@ -834,12 +834,14 @@
         <w:tblDescription w:val="Tabla de diseño de encabezado"/>
       </w:tblPr>
       <w:tblGrid>
-        <w:gridCol w:w="1555"/>
-        <w:gridCol w:w="2268"/>
-        <w:gridCol w:w="1275"/>
-        <w:gridCol w:w="1917"/>
-        <w:gridCol w:w="1243"/>
-        <w:gridCol w:w="2958"/>
+        <w:gridCol w:w="1403"/>
+        <w:gridCol w:w="2034"/>
+        <w:gridCol w:w="953"/>
+        <w:gridCol w:w="425"/>
+        <w:gridCol w:w="709"/>
+        <w:gridCol w:w="1920"/>
+        <w:gridCol w:w="1127"/>
+        <w:gridCol w:w="2645"/>
       </w:tblGrid>
       <w:tr>
         <w:trPr>
@@ -847,7 +849,7 @@
         </w:trPr>
         <w:tc>
           <w:tcPr>
-            <w:tcW w:w="1555" w:type="dxa"/>
+            <w:tcW w:w="1403" w:type="dxa"/>
             <w:shd w:val="clear" w:color="auto" w:fill="404040" w:themeFill="text1" w:themeFillTint="BF"/>
           </w:tcPr>
           <w:p>
@@ -866,7 +868,7 @@
         </w:tc>
         <w:tc>
           <w:tcPr>
-            <w:tcW w:w="2268" w:type="dxa"/>
+            <w:tcW w:w="2034" w:type="dxa"/>
           </w:tcPr>
           <w:p>
             <w:pPr>
@@ -933,7 +935,8 @@
         </w:tc>
         <w:tc>
           <w:tcPr>
-            <w:tcW w:w="1275" w:type="dxa"/>
+            <w:tcW w:w="1378" w:type="dxa"/>
+            <w:gridSpan w:val="2"/>
             <w:shd w:val="clear" w:color="auto" w:fill="404040" w:themeFill="text1" w:themeFillTint="BF"/>
           </w:tcPr>
           <w:p>
@@ -946,90 +949,66 @@
               <w:rPr>
                 <w:color w:val="FFFFFF" w:themeColor="background1"/>
               </w:rPr>
-              <w:t xml:space="preserve">Peso </w:t>
+              <w:t>Fecha Salida</w:t>
+            </w:r>
+            <w:r>
+              <w:rPr>
+                <w:color w:val="FFFFFF" w:themeColor="background1"/>
+              </w:rPr>
+              <w:t xml:space="preserve"> </w:t>
             </w:r>
           </w:p>
         </w:tc>
         <w:tc>
           <w:tcPr>
-            <w:tcW w:w="1917" w:type="dxa"/>
+            <w:tcW w:w="2629" w:type="dxa"/>
+            <w:gridSpan w:val="2"/>
           </w:tcPr>
           <w:p>
             <w:pPr>
-              <w:pStyle w:val="Ttulo2"/>
-              <w:rPr>
-                <w:rFonts w:eastAsia="MS Mincho" w:cstheme="minorBidi"/>
-                <w:caps w:val="0"/>
-                <w:noProof/>
-                <w:color w:val="auto"/>
-                <w:szCs w:val="20"/>
+              <w:rPr>
+                <w:color w:val="FFFFFF" w:themeColor="background1"/>
               </w:rPr>
             </w:pPr>
             <w:r>
               <w:rPr>
-                <w:rFonts w:eastAsia="MS Mincho" w:cstheme="minorBidi"/>
-                <w:caps w:val="0"/>
-                <w:noProof/>
-                <w:color w:val="auto"/>
-                <w:szCs w:val="20"/>
+                <w:caps/>
+                <w:noProof/>
               </w:rPr>
               <w:fldChar w:fldCharType="begin"/>
             </w:r>
             <w:r>
               <w:rPr>
-                <w:rFonts w:eastAsia="MS Mincho" w:cstheme="minorBidi"/>
-                <w:caps w:val="0"/>
-                <w:noProof/>
-                <w:color w:val="auto"/>
-                <w:szCs w:val="20"/>
-              </w:rPr>
-              <w:instrText xml:space="preserve"> MERGEFIELD  tmh  \* MERGEFORMAT </w:instrText>
-            </w:r>
-            <w:r>
-              <w:rPr>
-                <w:rFonts w:eastAsia="MS Mincho" w:cstheme="minorBidi"/>
-                <w:caps w:val="0"/>
-                <w:noProof/>
-                <w:color w:val="auto"/>
-                <w:szCs w:val="20"/>
+                <w:caps/>
+                <w:noProof/>
+              </w:rPr>
+              <w:instrText xml:space="preserve"> MERGEFIELD  fecha_salida \* Lower  \* MERGEFORMAT </w:instrText>
+            </w:r>
+            <w:r>
+              <w:rPr>
+                <w:caps/>
+                <w:noProof/>
               </w:rPr>
               <w:fldChar w:fldCharType="separate"/>
             </w:r>
             <w:r>
               <w:rPr>
-                <w:rFonts w:eastAsia="MS Mincho" w:cstheme="minorBidi"/>
-                <w:caps w:val="0"/>
-                <w:noProof/>
-                <w:color w:val="auto"/>
-                <w:szCs w:val="20"/>
-              </w:rPr>
-              <w:t>«tmh»</w:t>
-            </w:r>
-            <w:r>
-              <w:rPr>
-                <w:rFonts w:eastAsia="MS Mincho" w:cstheme="minorBidi"/>
-                <w:caps w:val="0"/>
-                <w:noProof/>
-                <w:color w:val="auto"/>
-                <w:szCs w:val="20"/>
+                <w:noProof/>
+              </w:rPr>
+              <w:t>«fecha_salida»</w:t>
+            </w:r>
+            <w:r>
+              <w:rPr>
+                <w:caps/>
+                <w:noProof/>
               </w:rPr>
               <w:fldChar w:fldCharType="end"/>
-            </w:r>
-            <w:r>
-              <w:rPr>
-                <w:rFonts w:eastAsia="MS Mincho" w:cstheme="minorBidi"/>
-                <w:caps w:val="0"/>
-                <w:noProof/>
-                <w:color w:val="auto"/>
-                <w:szCs w:val="20"/>
-              </w:rPr>
-              <w:t xml:space="preserve"> TNE</w:t>
             </w:r>
           </w:p>
         </w:tc>
         <w:tc>
           <w:tcPr>
-            <w:tcW w:w="1243" w:type="dxa"/>
+            <w:tcW w:w="1127" w:type="dxa"/>
             <w:shd w:val="clear" w:color="auto" w:fill="404040" w:themeFill="text1" w:themeFillTint="BF"/>
           </w:tcPr>
           <w:p>
@@ -1056,7 +1035,7 @@
         </w:tc>
         <w:tc>
           <w:tcPr>
-            <w:tcW w:w="2958" w:type="dxa"/>
+            <w:tcW w:w="2645" w:type="dxa"/>
             <w:vMerge w:val="restart"/>
             <w:vAlign w:val="top"/>
           </w:tcPr>
@@ -1130,7 +1109,7 @@
         </w:trPr>
         <w:tc>
           <w:tcPr>
-            <w:tcW w:w="1555" w:type="dxa"/>
+            <w:tcW w:w="1403" w:type="dxa"/>
             <w:shd w:val="clear" w:color="auto" w:fill="404040" w:themeFill="text1" w:themeFillTint="BF"/>
           </w:tcPr>
           <w:p>
@@ -1149,8 +1128,8 @@
         </w:tc>
         <w:tc>
           <w:tcPr>
-            <w:tcW w:w="5460" w:type="dxa"/>
-            <w:gridSpan w:val="3"/>
+            <w:tcW w:w="2987" w:type="dxa"/>
+            <w:gridSpan w:val="2"/>
           </w:tcPr>
           <w:p>
             <w:pPr>
@@ -1217,7 +1196,87 @@
         </w:tc>
         <w:tc>
           <w:tcPr>
-            <w:tcW w:w="1243" w:type="dxa"/>
+            <w:tcW w:w="1134" w:type="dxa"/>
+            <w:gridSpan w:val="2"/>
+            <w:shd w:val="clear" w:color="auto" w:fill="404040" w:themeFill="text1" w:themeFillTint="BF"/>
+          </w:tcPr>
+          <w:p>
+            <w:pPr>
+              <w:pStyle w:val="Ttulo2"/>
+              <w:rPr>
+                <w:rFonts w:eastAsia="MS Mincho" w:cstheme="minorBidi"/>
+                <w:caps w:val="0"/>
+                <w:noProof/>
+                <w:color w:val="auto"/>
+                <w:szCs w:val="20"/>
+              </w:rPr>
+            </w:pPr>
+            <w:r>
+              <w:rPr>
+                <w:rFonts w:eastAsia="MS Mincho" w:cstheme="minorBidi"/>
+                <w:caps w:val="0"/>
+                <w:noProof/>
+                <w:szCs w:val="20"/>
+              </w:rPr>
+              <w:t>Peso</w:t>
+            </w:r>
+          </w:p>
+        </w:tc>
+        <w:tc>
+          <w:tcPr>
+            <w:tcW w:w="1920" w:type="dxa"/>
+          </w:tcPr>
+          <w:p>
+            <w:pPr>
+              <w:rPr>
+                <w:color w:val="FFFFFF" w:themeColor="background1"/>
+                <w:u w:val="single"/>
+              </w:rPr>
+            </w:pPr>
+            <w:r>
+              <w:rPr>
+                <w:caps/>
+                <w:noProof/>
+              </w:rPr>
+              <w:fldChar w:fldCharType="begin"/>
+            </w:r>
+            <w:r>
+              <w:rPr>
+                <w:noProof/>
+              </w:rPr>
+              <w:instrText xml:space="preserve"> MERGEFIELD  tmh  \* MERGEFORMAT </w:instrText>
+            </w:r>
+            <w:r>
+              <w:rPr>
+                <w:caps/>
+                <w:noProof/>
+              </w:rPr>
+              <w:fldChar w:fldCharType="separate"/>
+            </w:r>
+            <w:r>
+              <w:rPr>
+                <w:noProof/>
+              </w:rPr>
+              <w:t>«tmh»</w:t>
+            </w:r>
+            <w:r>
+              <w:rPr>
+                <w:caps/>
+                <w:noProof/>
+              </w:rPr>
+              <w:fldChar w:fldCharType="end"/>
+            </w:r>
+            <w:r>
+              <w:rPr>
+                <w:noProof/>
+              </w:rPr>
+              <w:t xml:space="preserve"> TNE</w:t>
+            </w:r>
+          </w:p>
+        </w:tc>
+        <w:tc>
+          <w:tcPr>
+            <w:tcW w:w="1127" w:type="dxa"/>
             <w:shd w:val="clear" w:color="auto" w:fill="404040" w:themeFill="text1" w:themeFillTint="BF"/>
           </w:tcPr>
           <w:p>
@@ -1231,7 +1290,7 @@
         </w:tc>
         <w:tc>
           <w:tcPr>
-            <w:tcW w:w="2958" w:type="dxa"/>
+            <w:tcW w:w="2645" w:type="dxa"/>
             <w:vMerge/>
           </w:tcPr>
           <w:p>
@@ -4082,7 +4141,7 @@
       <w:szCs w:val="18"/>
     </w:rPr>
   </w:style>
-  <w:style w:type="character" w:styleId="Textoennegrita">
+  <w:style w:type="character" w:styleId="Fuerte">
     <w:name w:val="Strong"/>
     <w:basedOn w:val="Fuentedeprrafopredeter"/>
     <w:uiPriority w:val="4"/>
@@ -4876,7 +4935,6 @@
     <w:sig w:usb0="00000001" w:usb1="080E0000" w:usb2="00000010" w:usb3="00000000" w:csb0="00040000" w:csb1="00000000"/>
   </w:font>
   <w:font w:name="STKaiti">
-    <w:altName w:val="华文楷体"/>
     <w:charset w:val="86"/>
     <w:family w:val="auto"/>
     <w:pitch w:val="variable"/>
@@ -4924,7 +4982,6 @@
     <w:sig w:usb0="20000287" w:usb1="00000003" w:usb2="00000000" w:usb3="00000000" w:csb0="0000019F" w:csb1="00000000"/>
   </w:font>
   <w:font w:name="DengXian Light">
-    <w:altName w:val="等线 Light"/>
     <w:charset w:val="86"/>
     <w:family w:val="auto"/>
     <w:pitch w:val="variable"/>
@@ -4986,6 +5043,7 @@
     <w:rsid w:val="007C4394"/>
     <w:rsid w:val="007E1635"/>
     <w:rsid w:val="007E5123"/>
+    <w:rsid w:val="008030A8"/>
     <w:rsid w:val="00856FF5"/>
     <w:rsid w:val="00862A5D"/>
     <w:rsid w:val="0086542D"/>
@@ -5001,6 +5059,7 @@
     <w:rsid w:val="00A57278"/>
     <w:rsid w:val="00A9537E"/>
     <w:rsid w:val="00AB7FD2"/>
+    <w:rsid w:val="00AE363E"/>
     <w:rsid w:val="00AF5F4F"/>
     <w:rsid w:val="00B669B4"/>
     <w:rsid w:val="00BD1C72"/>
@@ -5472,7 +5531,7 @@
     <w:semiHidden/>
     <w:unhideWhenUsed/>
   </w:style>
-  <w:style w:type="character" w:styleId="Textoennegrita">
+  <w:style w:type="character" w:styleId="Fuerte">
     <w:name w:val="Strong"/>
     <w:basedOn w:val="Fuentedeprrafopredeter"/>
     <w:uiPriority w:val="4"/>
@@ -5782,6 +5841,23 @@
 </file>
 
 <file path=customXml/item1.xml><?xml version="1.0" encoding="utf-8"?>
+<?mso-contentType ?>
+<FormTemplates xmlns="http://schemas.microsoft.com/sharepoint/v3/contenttype/forms">
+  <Display>DocumentLibraryForm</Display>
+  <Edit>DocumentLibraryForm</Edit>
+  <New>DocumentLibraryForm</New>
+</FormTemplates>
+</file>
+
+<file path=customXml/item2.xml><?xml version="1.0" encoding="utf-8"?>
+<p:properties xmlns:p="http://schemas.microsoft.com/office/2006/metadata/properties" xmlns:xsi="http://www.w3.org/2001/XMLSchema-instance" xmlns:pc="http://schemas.microsoft.com/office/infopath/2007/PartnerControls">
+  <documentManagement>
+    <MediaServiceKeyPoints xmlns="71af3243-3dd4-4a8d-8c0d-dd76da1f02a5" xsi:nil="true"/>
+  </documentManagement>
+</p:properties>
+</file>
+
+<file path=customXml/item3.xml><?xml version="1.0" encoding="utf-8"?>
 <ct:contentTypeSchema xmlns:ct="http://schemas.microsoft.com/office/2006/metadata/contentType" xmlns:ma="http://schemas.microsoft.com/office/2006/metadata/properties/metaAttributes" ct:_="" ma:_="" ma:contentTypeName="Document" ma:contentTypeID="0x01010079F111ED35F8CC479449609E8A0923A6" ma:contentTypeVersion="11" ma:contentTypeDescription="Create a new document." ma:contentTypeScope="" ma:versionID="1c2eb7a32e66fb6e4260f3771546a5e2">
   <xsd:schema xmlns:xsd="http://www.w3.org/2001/XMLSchema" xmlns:xs="http://www.w3.org/2001/XMLSchema" xmlns:p="http://schemas.microsoft.com/office/2006/metadata/properties" xmlns:ns2="71af3243-3dd4-4a8d-8c0d-dd76da1f02a5" xmlns:ns3="16c05727-aa75-4e4a-9b5f-8a80a1165891" targetNamespace="http://schemas.microsoft.com/office/2006/metadata/properties" ma:root="true" ma:fieldsID="04e1f6479c48b08974ba73b5ca973489" ns2:_="" ns3:_="">
     <xsd:import namespace="71af3243-3dd4-4a8d-8c0d-dd76da1f02a5"/>
@@ -5992,24 +6068,25 @@
 </ct:contentTypeSchema>
 </file>
 
-<file path=customXml/item2.xml><?xml version="1.0" encoding="utf-8"?>
-<p:properties xmlns:p="http://schemas.microsoft.com/office/2006/metadata/properties" xmlns:xsi="http://www.w3.org/2001/XMLSchema-instance" xmlns:pc="http://schemas.microsoft.com/office/infopath/2007/PartnerControls">
-  <documentManagement>
-    <MediaServiceKeyPoints xmlns="71af3243-3dd4-4a8d-8c0d-dd76da1f02a5" xsi:nil="true"/>
-  </documentManagement>
-</p:properties>
+<file path=customXml/itemProps1.xml><?xml version="1.0" encoding="utf-8"?>
+<ds:datastoreItem xmlns:ds="http://schemas.openxmlformats.org/officeDocument/2006/customXml" ds:itemID="{BEA6D05B-AD60-405F-B8DB-FC61ABCDF8E2}">
+  <ds:schemaRefs>
+    <ds:schemaRef ds:uri="http://schemas.microsoft.com/sharepoint/v3/contenttype/forms"/>
+  </ds:schemaRefs>
+</ds:datastoreItem>
 </file>
 
-<file path=customXml/item3.xml><?xml version="1.0" encoding="utf-8"?>
-<?mso-contentType ?>
-<FormTemplates xmlns="http://schemas.microsoft.com/sharepoint/v3/contenttype/forms">
-  <Display>DocumentLibraryForm</Display>
-  <Edit>DocumentLibraryForm</Edit>
-  <New>DocumentLibraryForm</New>
-</FormTemplates>
+<file path=customXml/itemProps2.xml><?xml version="1.0" encoding="utf-8"?>
+<ds:datastoreItem xmlns:ds="http://schemas.openxmlformats.org/officeDocument/2006/customXml" ds:itemID="{B550BB7C-2FBC-4612-9ECE-2EA076035D14}">
+  <ds:schemaRefs>
+    <ds:schemaRef ds:uri="http://schemas.microsoft.com/office/2006/metadata/properties"/>
+    <ds:schemaRef ds:uri="http://schemas.microsoft.com/office/infopath/2007/PartnerControls"/>
+    <ds:schemaRef ds:uri="71af3243-3dd4-4a8d-8c0d-dd76da1f02a5"/>
+  </ds:schemaRefs>
+</ds:datastoreItem>
 </file>
 
-<file path=customXml/itemProps1.xml><?xml version="1.0" encoding="utf-8"?>
+<file path=customXml/itemProps3.xml><?xml version="1.0" encoding="utf-8"?>
 <ds:datastoreItem xmlns:ds="http://schemas.openxmlformats.org/officeDocument/2006/customXml" ds:itemID="{23573660-FE3A-4463-827C-CAE2430F8500}">
   <ds:schemaRefs>
     <ds:schemaRef ds:uri="http://schemas.microsoft.com/office/2006/metadata/contentType"/>
@@ -6026,22 +6103,4 @@
     <ds:schemaRef ds:uri="http://schemas.microsoft.com/internal/obd"/>
   </ds:schemaRefs>
 </ds:datastoreItem>
-</file>
-
-<file path=customXml/itemProps2.xml><?xml version="1.0" encoding="utf-8"?>
-<ds:datastoreItem xmlns:ds="http://schemas.openxmlformats.org/officeDocument/2006/customXml" ds:itemID="{B550BB7C-2FBC-4612-9ECE-2EA076035D14}">
-  <ds:schemaRefs>
-    <ds:schemaRef ds:uri="http://schemas.microsoft.com/office/2006/metadata/properties"/>
-    <ds:schemaRef ds:uri="http://schemas.microsoft.com/office/infopath/2007/PartnerControls"/>
-    <ds:schemaRef ds:uri="71af3243-3dd4-4a8d-8c0d-dd76da1f02a5"/>
-  </ds:schemaRefs>
-</ds:datastoreItem>
-</file>
-
-<file path=customXml/itemProps3.xml><?xml version="1.0" encoding="utf-8"?>
-<ds:datastoreItem xmlns:ds="http://schemas.openxmlformats.org/officeDocument/2006/customXml" ds:itemID="{BEA6D05B-AD60-405F-B8DB-FC61ABCDF8E2}">
-  <ds:schemaRefs>
-    <ds:schemaRef ds:uri="http://schemas.microsoft.com/sharepoint/v3/contenttype/forms"/>
-  </ds:schemaRefs>
-</ds:datastoreItem>
 </file>
</xml_diff>